<commit_message>
Adiciona inicio projeto Gufi
</commit_message>
<xml_diff>
--- a/Desafio-HROADS/02_modelo_documentacao.docx
+++ b/Desafio-HROADS/02_modelo_documentacao.docx
@@ -1,6 +1,6 @@
 
 <file path=word/document.xml><?xml version="1.0" encoding="utf-8"?>
-<w:document xmlns:wpc="http://schemas.microsoft.com/office/word/2010/wordprocessingCanvas" xmlns:cx="http://schemas.microsoft.com/office/drawing/2014/chartex" xmlns:cx1="http://schemas.microsoft.com/office/drawing/2015/9/8/chartex" xmlns:cx2="http://schemas.microsoft.com/office/drawing/2015/10/21/chartex" xmlns:cx3="http://schemas.microsoft.com/office/drawing/2016/5/9/chartex" xmlns:cx4="http://schemas.microsoft.com/office/drawing/2016/5/10/chartex" xmlns:cx5="http://schemas.microsoft.com/office/drawing/2016/5/11/chartex" xmlns:cx6="http://schemas.microsoft.com/office/drawing/2016/5/12/chartex" xmlns:cx7="http://schemas.microsoft.com/office/drawing/2016/5/13/chartex" xmlns:cx8="http://schemas.microsoft.com/office/drawing/2016/5/14/chartex" xmlns:mc="http://schemas.openxmlformats.org/markup-compatibility/2006" xmlns:aink="http://schemas.microsoft.com/office/drawing/2016/ink" xmlns:am3d="http://schemas.microsoft.com/office/drawing/2017/model3d" xmlns:o="urn:schemas-microsoft-com:office:office" xmlns:r="http://schemas.openxmlformats.org/officeDocument/2006/relationships" xmlns:m="http://schemas.openxmlformats.org/officeDocument/2006/math" xmlns:v="urn:schemas-microsoft-com:vml" xmlns:wp14="http://schemas.microsoft.com/office/word/2010/wordprocessingDrawing" xmlns:wp="http://schemas.openxmlformats.org/drawingml/2006/wordprocessingDrawing" xmlns:w10="urn:schemas-microsoft-com:office:word" xmlns:w="http://schemas.openxmlformats.org/wordprocessingml/2006/main" xmlns:w14="http://schemas.microsoft.com/office/word/2010/wordml" xmlns:w15="http://schemas.microsoft.com/office/word/2012/wordml" xmlns:w16cex="http://schemas.microsoft.com/office/word/2018/wordml/cex" xmlns:w16cid="http://schemas.microsoft.com/office/word/2016/wordml/cid" xmlns:w16="http://schemas.microsoft.com/office/word/2018/wordml" xmlns:w16sdtdh="http://schemas.microsoft.com/office/word/2020/wordml/sdtdatahash" xmlns:w16se="http://schemas.microsoft.com/office/word/2015/wordml/symex" xmlns:wpg="http://schemas.microsoft.com/office/word/2010/wordprocessingGroup" xmlns:wpi="http://schemas.microsoft.com/office/word/2010/wordprocessingInk" xmlns:wne="http://schemas.microsoft.com/office/word/2006/wordml" xmlns:wps="http://schemas.microsoft.com/office/word/2010/wordprocessingShape" mc:Ignorable="w14 w15 w16se w16cid w16 w16cex w16sdtdh wp14">
+<w:document xmlns:wpc="http://schemas.microsoft.com/office/word/2010/wordprocessingCanvas" xmlns:cx="http://schemas.microsoft.com/office/drawing/2014/chartex" xmlns:cx1="http://schemas.microsoft.com/office/drawing/2015/9/8/chartex" xmlns:cx2="http://schemas.microsoft.com/office/drawing/2015/10/21/chartex" xmlns:cx3="http://schemas.microsoft.com/office/drawing/2016/5/9/chartex" xmlns:cx4="http://schemas.microsoft.com/office/drawing/2016/5/10/chartex" xmlns:cx5="http://schemas.microsoft.com/office/drawing/2016/5/11/chartex" xmlns:cx6="http://schemas.microsoft.com/office/drawing/2016/5/12/chartex" xmlns:cx7="http://schemas.microsoft.com/office/drawing/2016/5/13/chartex" xmlns:cx8="http://schemas.microsoft.com/office/drawing/2016/5/14/chartex" xmlns:mc="http://schemas.openxmlformats.org/markup-compatibility/2006" xmlns:aink="http://schemas.microsoft.com/office/drawing/2016/ink" xmlns:am3d="http://schemas.microsoft.com/office/drawing/2017/model3d" xmlns:o="urn:schemas-microsoft-com:office:office" xmlns:r="http://schemas.openxmlformats.org/officeDocument/2006/relationships" xmlns:m="http://schemas.openxmlformats.org/officeDocument/2006/math" xmlns:v="urn:schemas-microsoft-com:vml" xmlns:wp14="http://schemas.microsoft.com/office/word/2010/wordprocessingDrawing" xmlns:wp="http://schemas.openxmlformats.org/drawingml/2006/wordprocessingDrawing" xmlns:w10="urn:schemas-microsoft-com:office:word" xmlns:w="http://schemas.openxmlformats.org/wordprocessingml/2006/main" xmlns:w14="http://schemas.microsoft.com/office/word/2010/wordml" xmlns:w15="http://schemas.microsoft.com/office/word/2012/wordml" xmlns:w16cid="http://schemas.microsoft.com/office/word/2016/wordml/cid" xmlns:w16se="http://schemas.microsoft.com/office/word/2015/wordml/symex" xmlns:wpg="http://schemas.microsoft.com/office/word/2010/wordprocessingGroup" xmlns:wpi="http://schemas.microsoft.com/office/word/2010/wordprocessingInk" xmlns:wne="http://schemas.microsoft.com/office/word/2006/wordml" xmlns:wps="http://schemas.microsoft.com/office/word/2010/wordprocessingShape" mc:Ignorable="w14 w15 w16se w16cid wp14">
   <w:body>
     <w:p>
       <w:pPr>
@@ -1147,6 +1147,8 @@
         </w:rPr>
         <w:t xml:space="preserve">, </w:t>
       </w:r>
+      <w:bookmarkStart w:id="1" w:name="_GoBack"/>
+      <w:bookmarkEnd w:id="1"/>
       <w:r>
         <w:rPr>
           <w:sz w:val="24"/>
@@ -1188,14 +1190,11 @@
       <w:pPr>
         <w:pStyle w:val="Ttulo1"/>
       </w:pPr>
-      <w:bookmarkStart w:id="1" w:name="_Toc79435428"/>
+      <w:bookmarkStart w:id="2" w:name="_Toc79435428"/>
       <w:r>
         <w:t>Descrição do projeto</w:t>
       </w:r>
-      <w:bookmarkEnd w:id="1"/>
-    </w:p>
-    <w:p>
-      <w:bookmarkStart w:id="2" w:name="_Toc79435429"/>
+      <w:bookmarkEnd w:id="2"/>
     </w:p>
     <w:p>
       <w:pPr>
@@ -1204,25 +1203,42 @@
         <w:jc w:val="both"/>
         <w:rPr>
           <w:sz w:val="24"/>
-          <w:szCs w:val="24"/>
         </w:rPr>
       </w:pPr>
       <w:r>
         <w:rPr>
           <w:sz w:val="24"/>
-          <w:szCs w:val="24"/>
-        </w:rPr>
-        <w:t>Modelagem de dados é o método de criar um modelo do sistema para explicar suas características e comportamento para facilitar o entendimento do projeto, para evitar erros em seu desenvolvimento.</w:t>
+        </w:rPr>
+        <w:t>Insira aqui a descrição complet</w:t>
       </w:r>
+      <w:r>
+        <w:rPr>
+          <w:sz w:val="24"/>
+        </w:rPr>
+        <w:t>a</w:t>
+      </w:r>
+      <w:r>
+        <w:rPr>
+          <w:sz w:val="24"/>
+        </w:rPr>
+        <w:t xml:space="preserve"> do projeto</w:t>
+      </w:r>
+      <w:r>
+        <w:rPr>
+          <w:sz w:val="24"/>
+        </w:rPr>
+        <w:t>.</w:t>
+      </w:r>
     </w:p>
     <w:p>
       <w:pPr>
         <w:pStyle w:val="Ttulo1"/>
       </w:pPr>
+      <w:bookmarkStart w:id="3" w:name="_Toc79435429"/>
       <w:r>
         <w:t>Modelagem de Dados</w:t>
       </w:r>
-      <w:bookmarkEnd w:id="2"/>
+      <w:bookmarkEnd w:id="3"/>
     </w:p>
     <w:p>
       <w:pPr>
@@ -1250,14 +1266,14 @@
       <w:pPr>
         <w:pStyle w:val="Ttulo2"/>
       </w:pPr>
-      <w:bookmarkStart w:id="3" w:name="_Toc79435430"/>
+      <w:bookmarkStart w:id="4" w:name="_Toc79435430"/>
       <w:r>
         <w:t xml:space="preserve">Modelo </w:t>
       </w:r>
       <w:r>
         <w:t>Conceitual</w:t>
       </w:r>
-      <w:bookmarkEnd w:id="3"/>
+      <w:bookmarkEnd w:id="4"/>
     </w:p>
     <w:p>
       <w:pPr>
@@ -1266,17 +1282,30 @@
         <w:jc w:val="both"/>
         <w:rPr>
           <w:sz w:val="24"/>
-          <w:szCs w:val="24"/>
-        </w:rPr>
-      </w:pPr>
-      <w:bookmarkStart w:id="4" w:name="_Toc79435431"/>
+        </w:rPr>
+      </w:pPr>
       <w:r>
         <w:rPr>
           <w:sz w:val="24"/>
-          <w:szCs w:val="24"/>
-        </w:rPr>
-        <w:t xml:space="preserve">Esse modelo mostra as entidades de forma mais simples e estabelece as relações de cardinalidade. </w:t>
+        </w:rPr>
+        <w:t>Insira aqui u</w:t>
       </w:r>
+      <w:r>
+        <w:rPr>
+          <w:sz w:val="24"/>
+        </w:rPr>
+        <w:t>ma breve descrição sobre o modelo conceitual e a imagem exportada</w:t>
+      </w:r>
+    </w:p>
+    <w:p>
+      <w:pPr>
+        <w:pStyle w:val="Ttulo2"/>
+      </w:pPr>
+      <w:bookmarkStart w:id="5" w:name="_Toc79435431"/>
+      <w:r>
+        <w:t>Modelo Lógico</w:t>
+      </w:r>
+      <w:bookmarkEnd w:id="5"/>
     </w:p>
     <w:p>
       <w:pPr>
@@ -1285,9 +1314,24 @@
         <w:jc w:val="both"/>
         <w:rPr>
           <w:sz w:val="24"/>
-          <w:szCs w:val="24"/>
-        </w:rPr>
-      </w:pPr>
+        </w:rPr>
+      </w:pPr>
+      <w:r>
+        <w:rPr>
+          <w:sz w:val="24"/>
+        </w:rPr>
+        <w:t>Insira aqui uma breve descrição sobre o modelo lógico e a imagem exportada</w:t>
+      </w:r>
+    </w:p>
+    <w:p>
+      <w:pPr>
+        <w:pStyle w:val="Ttulo2"/>
+      </w:pPr>
+      <w:bookmarkStart w:id="6" w:name="_Toc79435432"/>
+      <w:r>
+        <w:t>Modelo Físico</w:t>
+      </w:r>
+      <w:bookmarkEnd w:id="6"/>
     </w:p>
     <w:p>
       <w:pPr>
@@ -1296,341 +1340,36 @@
         <w:jc w:val="both"/>
         <w:rPr>
           <w:sz w:val="24"/>
-          <w:szCs w:val="24"/>
         </w:rPr>
       </w:pPr>
       <w:r>
         <w:rPr>
-          <w:noProof/>
-          <w:sz w:val="24"/>
-          <w:szCs w:val="24"/>
-        </w:rPr>
-        <w:lastRenderedPageBreak/>
-        <w:drawing>
-          <wp:inline distT="0" distB="0" distL="0" distR="0" wp14:anchorId="39B5EBA7" wp14:editId="1A353DFC">
-            <wp:extent cx="4619625" cy="5181600"/>
-            <wp:effectExtent l="0" t="0" r="9525" b="0"/>
-            <wp:docPr id="3" name="Imagem 3" descr="Diagrama&#10;&#10;Descrição gerada automaticamente"/>
-            <wp:cNvGraphicFramePr>
-              <a:graphicFrameLocks xmlns:a="http://schemas.openxmlformats.org/drawingml/2006/main" noChangeAspect="1"/>
-            </wp:cNvGraphicFramePr>
-            <a:graphic xmlns:a="http://schemas.openxmlformats.org/drawingml/2006/main">
-              <a:graphicData uri="http://schemas.openxmlformats.org/drawingml/2006/picture">
-                <pic:pic xmlns:pic="http://schemas.openxmlformats.org/drawingml/2006/picture">
-                  <pic:nvPicPr>
-                    <pic:cNvPr id="3" name="Imagem 3" descr="Diagrama&#10;&#10;Descrição gerada automaticamente"/>
-                    <pic:cNvPicPr/>
-                  </pic:nvPicPr>
-                  <pic:blipFill>
-                    <a:blip r:embed="rId8">
-                      <a:extLst>
-                        <a:ext uri="{28A0092B-C50C-407E-A947-70E740481C1C}">
-                          <a14:useLocalDpi xmlns:a14="http://schemas.microsoft.com/office/drawing/2010/main" val="0"/>
-                        </a:ext>
-                      </a:extLst>
-                    </a:blip>
-                    <a:stretch>
-                      <a:fillRect/>
-                    </a:stretch>
-                  </pic:blipFill>
-                  <pic:spPr>
-                    <a:xfrm>
-                      <a:off x="0" y="0"/>
-                      <a:ext cx="4619625" cy="5181600"/>
-                    </a:xfrm>
-                    <a:prstGeom prst="rect">
-                      <a:avLst/>
-                    </a:prstGeom>
-                  </pic:spPr>
-                </pic:pic>
-              </a:graphicData>
-            </a:graphic>
-          </wp:inline>
-        </w:drawing>
-      </w:r>
-    </w:p>
-    <w:p>
-      <w:pPr>
-        <w:pStyle w:val="Ttulo2"/>
-      </w:pPr>
-      <w:r>
-        <w:t>Modelo Lógico</w:t>
-      </w:r>
-      <w:bookmarkEnd w:id="4"/>
-    </w:p>
-    <w:p>
-      <w:pPr>
-        <w:spacing w:line="276" w:lineRule="auto"/>
-        <w:ind w:left="-5" w:hanging="10"/>
-        <w:jc w:val="both"/>
-        <w:rPr>
-          <w:sz w:val="24"/>
-          <w:szCs w:val="24"/>
-        </w:rPr>
-      </w:pPr>
-      <w:bookmarkStart w:id="5" w:name="_Toc79435432"/>
-      <w:r>
-        <w:rPr>
-          <w:sz w:val="24"/>
-          <w:szCs w:val="24"/>
-        </w:rPr>
-        <w:t xml:space="preserve">Esse modelo mostra as entidades de forma mais </w:t>
-      </w:r>
-      <w:proofErr w:type="gramStart"/>
-      <w:r>
-        <w:rPr>
-          <w:sz w:val="24"/>
-          <w:szCs w:val="24"/>
-        </w:rPr>
-        <w:t xml:space="preserve">clara, </w:t>
+          <w:sz w:val="24"/>
+        </w:rPr>
+        <w:t xml:space="preserve">Insira aqui uma breve descrição sobre o modelo físico e a imagem exportada (printscreen da planilha do </w:t>
       </w:r>
       <w:r>
         <w:rPr>
           <w:sz w:val="24"/>
-          <w:szCs w:val="24"/>
-        </w:rPr>
-        <w:t xml:space="preserve"> contendo</w:t>
-      </w:r>
-      <w:proofErr w:type="gramEnd"/>
-      <w:r>
-        <w:rPr>
-          <w:sz w:val="24"/>
-          <w:szCs w:val="24"/>
-        </w:rPr>
-        <w:t xml:space="preserve"> seus campos e também </w:t>
+        </w:rPr>
+        <w:t>Excel</w:t>
       </w:r>
       <w:r>
         <w:rPr>
           <w:sz w:val="24"/>
-          <w:szCs w:val="24"/>
-        </w:rPr>
-        <w:t>suas</w:t>
+        </w:rPr>
+        <w:t>, por exemplo)</w:t>
       </w:r>
+    </w:p>
+    <w:p>
+      <w:pPr>
+        <w:pStyle w:val="Ttulo2"/>
+      </w:pPr>
+      <w:bookmarkStart w:id="7" w:name="_Toc79435433"/>
       <w:r>
-        <w:rPr>
-          <w:sz w:val="24"/>
-          <w:szCs w:val="24"/>
-        </w:rPr>
-        <w:t xml:space="preserve"> cardinalidade.</w:t>
-      </w:r>
-    </w:p>
-    <w:p>
-      <w:pPr>
-        <w:spacing w:line="276" w:lineRule="auto"/>
-        <w:ind w:left="-5" w:hanging="10"/>
-        <w:jc w:val="both"/>
-        <w:rPr>
-          <w:sz w:val="24"/>
-          <w:szCs w:val="24"/>
-        </w:rPr>
-      </w:pPr>
-    </w:p>
-    <w:p>
-      <w:pPr>
-        <w:spacing w:line="276" w:lineRule="auto"/>
-        <w:ind w:left="-5" w:hanging="10"/>
-        <w:jc w:val="both"/>
-        <w:rPr>
-          <w:sz w:val="24"/>
-          <w:szCs w:val="24"/>
-        </w:rPr>
-      </w:pPr>
-      <w:r>
-        <w:rPr>
-          <w:noProof/>
-          <w:sz w:val="24"/>
-          <w:szCs w:val="24"/>
-        </w:rPr>
-        <w:lastRenderedPageBreak/>
-        <w:drawing>
-          <wp:inline distT="0" distB="0" distL="0" distR="0" wp14:anchorId="213EEE78" wp14:editId="2C46AF17">
-            <wp:extent cx="5405120" cy="4685665"/>
-            <wp:effectExtent l="0" t="0" r="5080" b="635"/>
-            <wp:docPr id="5" name="Imagem 5" descr="Diagrama&#10;&#10;Descrição gerada automaticamente"/>
-            <wp:cNvGraphicFramePr>
-              <a:graphicFrameLocks xmlns:a="http://schemas.openxmlformats.org/drawingml/2006/main" noChangeAspect="1"/>
-            </wp:cNvGraphicFramePr>
-            <a:graphic xmlns:a="http://schemas.openxmlformats.org/drawingml/2006/main">
-              <a:graphicData uri="http://schemas.openxmlformats.org/drawingml/2006/picture">
-                <pic:pic xmlns:pic="http://schemas.openxmlformats.org/drawingml/2006/picture">
-                  <pic:nvPicPr>
-                    <pic:cNvPr id="5" name="Imagem 5" descr="Diagrama&#10;&#10;Descrição gerada automaticamente"/>
-                    <pic:cNvPicPr/>
-                  </pic:nvPicPr>
-                  <pic:blipFill>
-                    <a:blip r:embed="rId9">
-                      <a:extLst>
-                        <a:ext uri="{28A0092B-C50C-407E-A947-70E740481C1C}">
-                          <a14:useLocalDpi xmlns:a14="http://schemas.microsoft.com/office/drawing/2010/main" val="0"/>
-                        </a:ext>
-                      </a:extLst>
-                    </a:blip>
-                    <a:stretch>
-                      <a:fillRect/>
-                    </a:stretch>
-                  </pic:blipFill>
-                  <pic:spPr>
-                    <a:xfrm>
-                      <a:off x="0" y="0"/>
-                      <a:ext cx="5405120" cy="4685665"/>
-                    </a:xfrm>
-                    <a:prstGeom prst="rect">
-                      <a:avLst/>
-                    </a:prstGeom>
-                  </pic:spPr>
-                </pic:pic>
-              </a:graphicData>
-            </a:graphic>
-          </wp:inline>
-        </w:drawing>
-      </w:r>
-    </w:p>
-    <w:p>
-      <w:pPr>
-        <w:pStyle w:val="Ttulo2"/>
-      </w:pPr>
-    </w:p>
-    <w:p>
-      <w:pPr>
-        <w:pStyle w:val="Ttulo2"/>
-      </w:pPr>
-    </w:p>
-    <w:p>
-      <w:pPr>
-        <w:pStyle w:val="Ttulo2"/>
-      </w:pPr>
-    </w:p>
-    <w:p>
-      <w:pPr>
-        <w:pStyle w:val="Ttulo2"/>
-      </w:pPr>
-    </w:p>
-    <w:p>
-      <w:pPr>
-        <w:pStyle w:val="Ttulo2"/>
-      </w:pPr>
-    </w:p>
-    <w:p>
-      <w:pPr>
-        <w:pStyle w:val="Ttulo2"/>
-      </w:pPr>
-    </w:p>
-    <w:p>
-      <w:pPr>
-        <w:pStyle w:val="Ttulo2"/>
-      </w:pPr>
-    </w:p>
-    <w:p>
-      <w:pPr>
-        <w:pStyle w:val="Ttulo2"/>
-      </w:pPr>
-    </w:p>
-    <w:p>
-      <w:pPr>
-        <w:pStyle w:val="Ttulo2"/>
-      </w:pPr>
-    </w:p>
-    <w:p>
-      <w:pPr>
-        <w:pStyle w:val="Ttulo2"/>
-      </w:pPr>
-      <w:r>
-        <w:t>Modelo Físico</w:t>
-      </w:r>
-      <w:bookmarkEnd w:id="5"/>
-    </w:p>
-    <w:p>
-      <w:pPr>
-        <w:spacing w:line="276" w:lineRule="auto"/>
-        <w:ind w:left="-5" w:hanging="10"/>
-        <w:jc w:val="both"/>
-        <w:rPr>
-          <w:sz w:val="24"/>
-          <w:szCs w:val="24"/>
-        </w:rPr>
-      </w:pPr>
-      <w:bookmarkStart w:id="6" w:name="_Toc79435433"/>
-      <w:r>
-        <w:rPr>
-          <w:sz w:val="24"/>
-          <w:szCs w:val="24"/>
-        </w:rPr>
-        <w:t>Esse modelo representa de forma visual o banco de dados contendo as entidades, os campos e os dados armazenados nesses campos.</w:t>
-      </w:r>
-    </w:p>
-    <w:p>
-      <w:pPr>
-        <w:spacing w:line="276" w:lineRule="auto"/>
-        <w:ind w:left="-5" w:hanging="10"/>
-        <w:jc w:val="both"/>
-        <w:rPr>
-          <w:sz w:val="24"/>
-          <w:szCs w:val="24"/>
-        </w:rPr>
-      </w:pPr>
-      <w:r>
-        <w:rPr>
-          <w:noProof/>
-        </w:rPr>
-        <w:t xml:space="preserve"> </w:t>
-      </w:r>
-      <w:r>
-        <w:rPr>
-          <w:noProof/>
-        </w:rPr>
-        <w:drawing>
-          <wp:inline distT="0" distB="0" distL="0" distR="0" wp14:anchorId="5E6122BF" wp14:editId="6383E49E">
-            <wp:extent cx="6412985" cy="3854527"/>
-            <wp:effectExtent l="0" t="0" r="0" b="0"/>
-            <wp:docPr id="8" name="Imagem 8"/>
-            <wp:cNvGraphicFramePr>
-              <a:graphicFrameLocks xmlns:a="http://schemas.openxmlformats.org/drawingml/2006/main" noChangeAspect="1"/>
-            </wp:cNvGraphicFramePr>
-            <a:graphic xmlns:a="http://schemas.openxmlformats.org/drawingml/2006/main">
-              <a:graphicData uri="http://schemas.openxmlformats.org/drawingml/2006/picture">
-                <pic:pic xmlns:pic="http://schemas.openxmlformats.org/drawingml/2006/picture">
-                  <pic:nvPicPr>
-                    <pic:cNvPr id="1" name=""/>
-                    <pic:cNvPicPr/>
-                  </pic:nvPicPr>
-                  <pic:blipFill rotWithShape="1">
-                    <a:blip r:embed="rId10"/>
-                    <a:srcRect l="48007" t="16488" r="-7539" b="-8780"/>
-                    <a:stretch/>
-                  </pic:blipFill>
-                  <pic:spPr bwMode="auto">
-                    <a:xfrm>
-                      <a:off x="0" y="0"/>
-                      <a:ext cx="6432187" cy="3866068"/>
-                    </a:xfrm>
-                    <a:prstGeom prst="rect">
-                      <a:avLst/>
-                    </a:prstGeom>
-                    <a:ln>
-                      <a:noFill/>
-                    </a:ln>
-                    <a:extLst>
-                      <a:ext uri="{53640926-AAD7-44D8-BBD7-CCE9431645EC}">
-                        <a14:shadowObscured xmlns:a14="http://schemas.microsoft.com/office/drawing/2010/main"/>
-                      </a:ext>
-                    </a:extLst>
-                  </pic:spPr>
-                </pic:pic>
-              </a:graphicData>
-            </a:graphic>
-          </wp:inline>
-        </w:drawing>
-      </w:r>
-    </w:p>
-    <w:p>
-      <w:pPr>
-        <w:pStyle w:val="Ttulo2"/>
-      </w:pPr>
-      <w:r>
-        <w:lastRenderedPageBreak/>
         <w:t>Cronograma</w:t>
       </w:r>
-      <w:bookmarkEnd w:id="6"/>
+      <w:bookmarkEnd w:id="7"/>
     </w:p>
     <w:tbl>
       <w:tblPr>
@@ -2112,11 +1851,11 @@
       <w:pPr>
         <w:pStyle w:val="Ttulo3"/>
       </w:pPr>
-      <w:bookmarkStart w:id="7" w:name="_Toc79435434"/>
+      <w:bookmarkStart w:id="8" w:name="_Toc79435434"/>
       <w:r>
         <w:t>Trello</w:t>
       </w:r>
-      <w:bookmarkEnd w:id="7"/>
+      <w:bookmarkEnd w:id="8"/>
     </w:p>
     <w:p>
       <w:pPr>
@@ -2143,20 +1882,14 @@
           <w:sz w:val="24"/>
         </w:rPr>
       </w:pPr>
-      <w:r>
-        <w:rPr>
-          <w:sz w:val="24"/>
-        </w:rPr>
-        <w:t>https://trello.com/b/loFJX0OH</w:t>
-      </w:r>
     </w:p>
     <w:sectPr>
-      <w:headerReference w:type="even" r:id="rId11"/>
-      <w:headerReference w:type="default" r:id="rId12"/>
-      <w:footerReference w:type="even" r:id="rId13"/>
-      <w:footerReference w:type="default" r:id="rId14"/>
-      <w:headerReference w:type="first" r:id="rId15"/>
-      <w:footerReference w:type="first" r:id="rId16"/>
+      <w:headerReference w:type="even" r:id="rId8"/>
+      <w:headerReference w:type="default" r:id="rId9"/>
+      <w:footerReference w:type="even" r:id="rId10"/>
+      <w:footerReference w:type="default" r:id="rId11"/>
+      <w:headerReference w:type="first" r:id="rId12"/>
+      <w:footerReference w:type="first" r:id="rId13"/>
       <w:pgSz w:w="11906" w:h="16838"/>
       <w:pgMar w:top="751" w:right="1126" w:bottom="1484" w:left="2268" w:header="720" w:footer="427" w:gutter="0"/>
       <w:cols w:space="720"/>
@@ -2166,7 +1899,7 @@
 </file>
 
 <file path=word/endnotes.xml><?xml version="1.0" encoding="utf-8"?>
-<w:endnotes xmlns:wpc="http://schemas.microsoft.com/office/word/2010/wordprocessingCanvas" xmlns:cx="http://schemas.microsoft.com/office/drawing/2014/chartex" xmlns:cx1="http://schemas.microsoft.com/office/drawing/2015/9/8/chartex" xmlns:cx2="http://schemas.microsoft.com/office/drawing/2015/10/21/chartex" xmlns:cx3="http://schemas.microsoft.com/office/drawing/2016/5/9/chartex" xmlns:cx4="http://schemas.microsoft.com/office/drawing/2016/5/10/chartex" xmlns:cx5="http://schemas.microsoft.com/office/drawing/2016/5/11/chartex" xmlns:cx6="http://schemas.microsoft.com/office/drawing/2016/5/12/chartex" xmlns:cx7="http://schemas.microsoft.com/office/drawing/2016/5/13/chartex" xmlns:cx8="http://schemas.microsoft.com/office/drawing/2016/5/14/chartex" xmlns:mc="http://schemas.openxmlformats.org/markup-compatibility/2006" xmlns:aink="http://schemas.microsoft.com/office/drawing/2016/ink" xmlns:am3d="http://schemas.microsoft.com/office/drawing/2017/model3d" xmlns:o="urn:schemas-microsoft-com:office:office" xmlns:r="http://schemas.openxmlformats.org/officeDocument/2006/relationships" xmlns:m="http://schemas.openxmlformats.org/officeDocument/2006/math" xmlns:v="urn:schemas-microsoft-com:vml" xmlns:wp14="http://schemas.microsoft.com/office/word/2010/wordprocessingDrawing" xmlns:wp="http://schemas.openxmlformats.org/drawingml/2006/wordprocessingDrawing" xmlns:w10="urn:schemas-microsoft-com:office:word" xmlns:w="http://schemas.openxmlformats.org/wordprocessingml/2006/main" xmlns:w14="http://schemas.microsoft.com/office/word/2010/wordml" xmlns:w15="http://schemas.microsoft.com/office/word/2012/wordml" xmlns:w16cex="http://schemas.microsoft.com/office/word/2018/wordml/cex" xmlns:w16cid="http://schemas.microsoft.com/office/word/2016/wordml/cid" xmlns:w16="http://schemas.microsoft.com/office/word/2018/wordml" xmlns:w16sdtdh="http://schemas.microsoft.com/office/word/2020/wordml/sdtdatahash" xmlns:w16se="http://schemas.microsoft.com/office/word/2015/wordml/symex" xmlns:wpg="http://schemas.microsoft.com/office/word/2010/wordprocessingGroup" xmlns:wpi="http://schemas.microsoft.com/office/word/2010/wordprocessingInk" xmlns:wne="http://schemas.microsoft.com/office/word/2006/wordml" xmlns:wps="http://schemas.microsoft.com/office/word/2010/wordprocessingShape" mc:Ignorable="w14 w15 w16se w16cid w16 w16cex w16sdtdh wp14">
+<w:endnotes xmlns:wpc="http://schemas.microsoft.com/office/word/2010/wordprocessingCanvas" xmlns:cx="http://schemas.microsoft.com/office/drawing/2014/chartex" xmlns:cx1="http://schemas.microsoft.com/office/drawing/2015/9/8/chartex" xmlns:cx2="http://schemas.microsoft.com/office/drawing/2015/10/21/chartex" xmlns:cx3="http://schemas.microsoft.com/office/drawing/2016/5/9/chartex" xmlns:cx4="http://schemas.microsoft.com/office/drawing/2016/5/10/chartex" xmlns:cx5="http://schemas.microsoft.com/office/drawing/2016/5/11/chartex" xmlns:cx6="http://schemas.microsoft.com/office/drawing/2016/5/12/chartex" xmlns:cx7="http://schemas.microsoft.com/office/drawing/2016/5/13/chartex" xmlns:cx8="http://schemas.microsoft.com/office/drawing/2016/5/14/chartex" xmlns:mc="http://schemas.openxmlformats.org/markup-compatibility/2006" xmlns:aink="http://schemas.microsoft.com/office/drawing/2016/ink" xmlns:am3d="http://schemas.microsoft.com/office/drawing/2017/model3d" xmlns:o="urn:schemas-microsoft-com:office:office" xmlns:r="http://schemas.openxmlformats.org/officeDocument/2006/relationships" xmlns:m="http://schemas.openxmlformats.org/officeDocument/2006/math" xmlns:v="urn:schemas-microsoft-com:vml" xmlns:wp14="http://schemas.microsoft.com/office/word/2010/wordprocessingDrawing" xmlns:wp="http://schemas.openxmlformats.org/drawingml/2006/wordprocessingDrawing" xmlns:w10="urn:schemas-microsoft-com:office:word" xmlns:w="http://schemas.openxmlformats.org/wordprocessingml/2006/main" xmlns:w14="http://schemas.microsoft.com/office/word/2010/wordml" xmlns:w15="http://schemas.microsoft.com/office/word/2012/wordml" xmlns:w16cid="http://schemas.microsoft.com/office/word/2016/wordml/cid" xmlns:w16se="http://schemas.microsoft.com/office/word/2015/wordml/symex" xmlns:wpg="http://schemas.microsoft.com/office/word/2010/wordprocessingGroup" xmlns:wpi="http://schemas.microsoft.com/office/word/2010/wordprocessingInk" xmlns:wne="http://schemas.microsoft.com/office/word/2006/wordml" xmlns:wps="http://schemas.microsoft.com/office/word/2010/wordprocessingShape" mc:Ignorable="w14 w15 w16se w16cid wp14">
   <w:endnote w:type="separator" w:id="-1">
     <w:p>
       <w:pPr>
@@ -2191,7 +1924,7 @@
 </file>
 
 <file path=word/footer1.xml><?xml version="1.0" encoding="utf-8"?>
-<w:ftr xmlns:wpc="http://schemas.microsoft.com/office/word/2010/wordprocessingCanvas" xmlns:cx="http://schemas.microsoft.com/office/drawing/2014/chartex" xmlns:cx1="http://schemas.microsoft.com/office/drawing/2015/9/8/chartex" xmlns:cx2="http://schemas.microsoft.com/office/drawing/2015/10/21/chartex" xmlns:cx3="http://schemas.microsoft.com/office/drawing/2016/5/9/chartex" xmlns:cx4="http://schemas.microsoft.com/office/drawing/2016/5/10/chartex" xmlns:cx5="http://schemas.microsoft.com/office/drawing/2016/5/11/chartex" xmlns:cx6="http://schemas.microsoft.com/office/drawing/2016/5/12/chartex" xmlns:cx7="http://schemas.microsoft.com/office/drawing/2016/5/13/chartex" xmlns:cx8="http://schemas.microsoft.com/office/drawing/2016/5/14/chartex" xmlns:mc="http://schemas.openxmlformats.org/markup-compatibility/2006" xmlns:aink="http://schemas.microsoft.com/office/drawing/2016/ink" xmlns:am3d="http://schemas.microsoft.com/office/drawing/2017/model3d" xmlns:o="urn:schemas-microsoft-com:office:office" xmlns:r="http://schemas.openxmlformats.org/officeDocument/2006/relationships" xmlns:m="http://schemas.openxmlformats.org/officeDocument/2006/math" xmlns:v="urn:schemas-microsoft-com:vml" xmlns:wp14="http://schemas.microsoft.com/office/word/2010/wordprocessingDrawing" xmlns:wp="http://schemas.openxmlformats.org/drawingml/2006/wordprocessingDrawing" xmlns:w10="urn:schemas-microsoft-com:office:word" xmlns:w="http://schemas.openxmlformats.org/wordprocessingml/2006/main" xmlns:w14="http://schemas.microsoft.com/office/word/2010/wordml" xmlns:w15="http://schemas.microsoft.com/office/word/2012/wordml" xmlns:w16cex="http://schemas.microsoft.com/office/word/2018/wordml/cex" xmlns:w16cid="http://schemas.microsoft.com/office/word/2016/wordml/cid" xmlns:w16="http://schemas.microsoft.com/office/word/2018/wordml" xmlns:w16sdtdh="http://schemas.microsoft.com/office/word/2020/wordml/sdtdatahash" xmlns:w16se="http://schemas.microsoft.com/office/word/2015/wordml/symex" xmlns:wpg="http://schemas.microsoft.com/office/word/2010/wordprocessingGroup" xmlns:wpi="http://schemas.microsoft.com/office/word/2010/wordprocessingInk" xmlns:wne="http://schemas.microsoft.com/office/word/2006/wordml" xmlns:wps="http://schemas.microsoft.com/office/word/2010/wordprocessingShape" mc:Ignorable="w14 w15 w16se w16cid w16 w16cex w16sdtdh wp14">
+<w:ftr xmlns:wpc="http://schemas.microsoft.com/office/word/2010/wordprocessingCanvas" xmlns:cx="http://schemas.microsoft.com/office/drawing/2014/chartex" xmlns:cx1="http://schemas.microsoft.com/office/drawing/2015/9/8/chartex" xmlns:cx2="http://schemas.microsoft.com/office/drawing/2015/10/21/chartex" xmlns:cx3="http://schemas.microsoft.com/office/drawing/2016/5/9/chartex" xmlns:cx4="http://schemas.microsoft.com/office/drawing/2016/5/10/chartex" xmlns:cx5="http://schemas.microsoft.com/office/drawing/2016/5/11/chartex" xmlns:cx6="http://schemas.microsoft.com/office/drawing/2016/5/12/chartex" xmlns:cx7="http://schemas.microsoft.com/office/drawing/2016/5/13/chartex" xmlns:cx8="http://schemas.microsoft.com/office/drawing/2016/5/14/chartex" xmlns:mc="http://schemas.openxmlformats.org/markup-compatibility/2006" xmlns:aink="http://schemas.microsoft.com/office/drawing/2016/ink" xmlns:am3d="http://schemas.microsoft.com/office/drawing/2017/model3d" xmlns:o="urn:schemas-microsoft-com:office:office" xmlns:r="http://schemas.openxmlformats.org/officeDocument/2006/relationships" xmlns:m="http://schemas.openxmlformats.org/officeDocument/2006/math" xmlns:v="urn:schemas-microsoft-com:vml" xmlns:wp14="http://schemas.microsoft.com/office/word/2010/wordprocessingDrawing" xmlns:wp="http://schemas.openxmlformats.org/drawingml/2006/wordprocessingDrawing" xmlns:w10="urn:schemas-microsoft-com:office:word" xmlns:w="http://schemas.openxmlformats.org/wordprocessingml/2006/main" xmlns:w14="http://schemas.microsoft.com/office/word/2010/wordml" xmlns:w15="http://schemas.microsoft.com/office/word/2012/wordml" xmlns:w16cid="http://schemas.microsoft.com/office/word/2016/wordml/cid" xmlns:w16se="http://schemas.microsoft.com/office/word/2015/wordml/symex" xmlns:wpg="http://schemas.microsoft.com/office/word/2010/wordprocessingGroup" xmlns:wpi="http://schemas.microsoft.com/office/word/2010/wordprocessingInk" xmlns:wne="http://schemas.microsoft.com/office/word/2006/wordml" xmlns:wps="http://schemas.microsoft.com/office/word/2010/wordprocessingShape" mc:Ignorable="w14 w15 w16se w16cid wp14">
   <w:p>
     <w:pPr>
       <w:spacing w:after="0"/>
@@ -2254,7 +1987,7 @@
 </file>
 
 <file path=word/footer2.xml><?xml version="1.0" encoding="utf-8"?>
-<w:ftr xmlns:wpc="http://schemas.microsoft.com/office/word/2010/wordprocessingCanvas" xmlns:cx="http://schemas.microsoft.com/office/drawing/2014/chartex" xmlns:cx1="http://schemas.microsoft.com/office/drawing/2015/9/8/chartex" xmlns:cx2="http://schemas.microsoft.com/office/drawing/2015/10/21/chartex" xmlns:cx3="http://schemas.microsoft.com/office/drawing/2016/5/9/chartex" xmlns:cx4="http://schemas.microsoft.com/office/drawing/2016/5/10/chartex" xmlns:cx5="http://schemas.microsoft.com/office/drawing/2016/5/11/chartex" xmlns:cx6="http://schemas.microsoft.com/office/drawing/2016/5/12/chartex" xmlns:cx7="http://schemas.microsoft.com/office/drawing/2016/5/13/chartex" xmlns:cx8="http://schemas.microsoft.com/office/drawing/2016/5/14/chartex" xmlns:mc="http://schemas.openxmlformats.org/markup-compatibility/2006" xmlns:aink="http://schemas.microsoft.com/office/drawing/2016/ink" xmlns:am3d="http://schemas.microsoft.com/office/drawing/2017/model3d" xmlns:o="urn:schemas-microsoft-com:office:office" xmlns:r="http://schemas.openxmlformats.org/officeDocument/2006/relationships" xmlns:m="http://schemas.openxmlformats.org/officeDocument/2006/math" xmlns:v="urn:schemas-microsoft-com:vml" xmlns:wp14="http://schemas.microsoft.com/office/word/2010/wordprocessingDrawing" xmlns:wp="http://schemas.openxmlformats.org/drawingml/2006/wordprocessingDrawing" xmlns:w10="urn:schemas-microsoft-com:office:word" xmlns:w="http://schemas.openxmlformats.org/wordprocessingml/2006/main" xmlns:w14="http://schemas.microsoft.com/office/word/2010/wordml" xmlns:w15="http://schemas.microsoft.com/office/word/2012/wordml" xmlns:w16cex="http://schemas.microsoft.com/office/word/2018/wordml/cex" xmlns:w16cid="http://schemas.microsoft.com/office/word/2016/wordml/cid" xmlns:w16="http://schemas.microsoft.com/office/word/2018/wordml" xmlns:w16sdtdh="http://schemas.microsoft.com/office/word/2020/wordml/sdtdatahash" xmlns:w16se="http://schemas.microsoft.com/office/word/2015/wordml/symex" xmlns:wpg="http://schemas.microsoft.com/office/word/2010/wordprocessingGroup" xmlns:wpi="http://schemas.microsoft.com/office/word/2010/wordprocessingInk" xmlns:wne="http://schemas.microsoft.com/office/word/2006/wordml" xmlns:wps="http://schemas.microsoft.com/office/word/2010/wordprocessingShape" mc:Ignorable="w14 w15 w16se w16cid w16 w16cex w16sdtdh wp14">
+<w:ftr xmlns:wpc="http://schemas.microsoft.com/office/word/2010/wordprocessingCanvas" xmlns:cx="http://schemas.microsoft.com/office/drawing/2014/chartex" xmlns:cx1="http://schemas.microsoft.com/office/drawing/2015/9/8/chartex" xmlns:cx2="http://schemas.microsoft.com/office/drawing/2015/10/21/chartex" xmlns:cx3="http://schemas.microsoft.com/office/drawing/2016/5/9/chartex" xmlns:cx4="http://schemas.microsoft.com/office/drawing/2016/5/10/chartex" xmlns:cx5="http://schemas.microsoft.com/office/drawing/2016/5/11/chartex" xmlns:cx6="http://schemas.microsoft.com/office/drawing/2016/5/12/chartex" xmlns:cx7="http://schemas.microsoft.com/office/drawing/2016/5/13/chartex" xmlns:cx8="http://schemas.microsoft.com/office/drawing/2016/5/14/chartex" xmlns:mc="http://schemas.openxmlformats.org/markup-compatibility/2006" xmlns:aink="http://schemas.microsoft.com/office/drawing/2016/ink" xmlns:am3d="http://schemas.microsoft.com/office/drawing/2017/model3d" xmlns:o="urn:schemas-microsoft-com:office:office" xmlns:r="http://schemas.openxmlformats.org/officeDocument/2006/relationships" xmlns:m="http://schemas.openxmlformats.org/officeDocument/2006/math" xmlns:v="urn:schemas-microsoft-com:vml" xmlns:wp14="http://schemas.microsoft.com/office/word/2010/wordprocessingDrawing" xmlns:wp="http://schemas.openxmlformats.org/drawingml/2006/wordprocessingDrawing" xmlns:w10="urn:schemas-microsoft-com:office:word" xmlns:w="http://schemas.openxmlformats.org/wordprocessingml/2006/main" xmlns:w14="http://schemas.microsoft.com/office/word/2010/wordml" xmlns:w15="http://schemas.microsoft.com/office/word/2012/wordml" xmlns:w16cid="http://schemas.microsoft.com/office/word/2016/wordml/cid" xmlns:w16se="http://schemas.microsoft.com/office/word/2015/wordml/symex" xmlns:wpg="http://schemas.microsoft.com/office/word/2010/wordprocessingGroup" xmlns:wpi="http://schemas.microsoft.com/office/word/2010/wordprocessingInk" xmlns:wne="http://schemas.microsoft.com/office/word/2006/wordml" xmlns:wps="http://schemas.microsoft.com/office/word/2010/wordprocessingShape" mc:Ignorable="w14 w15 w16se w16cid wp14">
   <w:p>
     <w:pPr>
       <w:spacing w:after="0"/>
@@ -2317,7 +2050,7 @@
 </file>
 
 <file path=word/footer3.xml><?xml version="1.0" encoding="utf-8"?>
-<w:ftr xmlns:wpc="http://schemas.microsoft.com/office/word/2010/wordprocessingCanvas" xmlns:cx="http://schemas.microsoft.com/office/drawing/2014/chartex" xmlns:cx1="http://schemas.microsoft.com/office/drawing/2015/9/8/chartex" xmlns:cx2="http://schemas.microsoft.com/office/drawing/2015/10/21/chartex" xmlns:cx3="http://schemas.microsoft.com/office/drawing/2016/5/9/chartex" xmlns:cx4="http://schemas.microsoft.com/office/drawing/2016/5/10/chartex" xmlns:cx5="http://schemas.microsoft.com/office/drawing/2016/5/11/chartex" xmlns:cx6="http://schemas.microsoft.com/office/drawing/2016/5/12/chartex" xmlns:cx7="http://schemas.microsoft.com/office/drawing/2016/5/13/chartex" xmlns:cx8="http://schemas.microsoft.com/office/drawing/2016/5/14/chartex" xmlns:mc="http://schemas.openxmlformats.org/markup-compatibility/2006" xmlns:aink="http://schemas.microsoft.com/office/drawing/2016/ink" xmlns:am3d="http://schemas.microsoft.com/office/drawing/2017/model3d" xmlns:o="urn:schemas-microsoft-com:office:office" xmlns:r="http://schemas.openxmlformats.org/officeDocument/2006/relationships" xmlns:m="http://schemas.openxmlformats.org/officeDocument/2006/math" xmlns:v="urn:schemas-microsoft-com:vml" xmlns:wp14="http://schemas.microsoft.com/office/word/2010/wordprocessingDrawing" xmlns:wp="http://schemas.openxmlformats.org/drawingml/2006/wordprocessingDrawing" xmlns:w10="urn:schemas-microsoft-com:office:word" xmlns:w="http://schemas.openxmlformats.org/wordprocessingml/2006/main" xmlns:w14="http://schemas.microsoft.com/office/word/2010/wordml" xmlns:w15="http://schemas.microsoft.com/office/word/2012/wordml" xmlns:w16cex="http://schemas.microsoft.com/office/word/2018/wordml/cex" xmlns:w16cid="http://schemas.microsoft.com/office/word/2016/wordml/cid" xmlns:w16="http://schemas.microsoft.com/office/word/2018/wordml" xmlns:w16sdtdh="http://schemas.microsoft.com/office/word/2020/wordml/sdtdatahash" xmlns:w16se="http://schemas.microsoft.com/office/word/2015/wordml/symex" xmlns:wpg="http://schemas.microsoft.com/office/word/2010/wordprocessingGroup" xmlns:wpi="http://schemas.microsoft.com/office/word/2010/wordprocessingInk" xmlns:wne="http://schemas.microsoft.com/office/word/2006/wordml" xmlns:wps="http://schemas.microsoft.com/office/word/2010/wordprocessingShape" mc:Ignorable="w14 w15 w16se w16cid w16 w16cex w16sdtdh wp14">
+<w:ftr xmlns:wpc="http://schemas.microsoft.com/office/word/2010/wordprocessingCanvas" xmlns:cx="http://schemas.microsoft.com/office/drawing/2014/chartex" xmlns:cx1="http://schemas.microsoft.com/office/drawing/2015/9/8/chartex" xmlns:cx2="http://schemas.microsoft.com/office/drawing/2015/10/21/chartex" xmlns:cx3="http://schemas.microsoft.com/office/drawing/2016/5/9/chartex" xmlns:cx4="http://schemas.microsoft.com/office/drawing/2016/5/10/chartex" xmlns:cx5="http://schemas.microsoft.com/office/drawing/2016/5/11/chartex" xmlns:cx6="http://schemas.microsoft.com/office/drawing/2016/5/12/chartex" xmlns:cx7="http://schemas.microsoft.com/office/drawing/2016/5/13/chartex" xmlns:cx8="http://schemas.microsoft.com/office/drawing/2016/5/14/chartex" xmlns:mc="http://schemas.openxmlformats.org/markup-compatibility/2006" xmlns:aink="http://schemas.microsoft.com/office/drawing/2016/ink" xmlns:am3d="http://schemas.microsoft.com/office/drawing/2017/model3d" xmlns:o="urn:schemas-microsoft-com:office:office" xmlns:r="http://schemas.openxmlformats.org/officeDocument/2006/relationships" xmlns:m="http://schemas.openxmlformats.org/officeDocument/2006/math" xmlns:v="urn:schemas-microsoft-com:vml" xmlns:wp14="http://schemas.microsoft.com/office/word/2010/wordprocessingDrawing" xmlns:wp="http://schemas.openxmlformats.org/drawingml/2006/wordprocessingDrawing" xmlns:w10="urn:schemas-microsoft-com:office:word" xmlns:w="http://schemas.openxmlformats.org/wordprocessingml/2006/main" xmlns:w14="http://schemas.microsoft.com/office/word/2010/wordml" xmlns:w15="http://schemas.microsoft.com/office/word/2012/wordml" xmlns:w16cid="http://schemas.microsoft.com/office/word/2016/wordml/cid" xmlns:w16se="http://schemas.microsoft.com/office/word/2015/wordml/symex" xmlns:wpg="http://schemas.microsoft.com/office/word/2010/wordprocessingGroup" xmlns:wpi="http://schemas.microsoft.com/office/word/2010/wordprocessingInk" xmlns:wne="http://schemas.microsoft.com/office/word/2006/wordml" xmlns:wps="http://schemas.microsoft.com/office/word/2010/wordprocessingShape" mc:Ignorable="w14 w15 w16se w16cid wp14">
   <w:p>
     <w:pPr>
       <w:spacing w:after="0"/>
@@ -2380,7 +2113,7 @@
 </file>
 
 <file path=word/footnotes.xml><?xml version="1.0" encoding="utf-8"?>
-<w:footnotes xmlns:wpc="http://schemas.microsoft.com/office/word/2010/wordprocessingCanvas" xmlns:cx="http://schemas.microsoft.com/office/drawing/2014/chartex" xmlns:cx1="http://schemas.microsoft.com/office/drawing/2015/9/8/chartex" xmlns:cx2="http://schemas.microsoft.com/office/drawing/2015/10/21/chartex" xmlns:cx3="http://schemas.microsoft.com/office/drawing/2016/5/9/chartex" xmlns:cx4="http://schemas.microsoft.com/office/drawing/2016/5/10/chartex" xmlns:cx5="http://schemas.microsoft.com/office/drawing/2016/5/11/chartex" xmlns:cx6="http://schemas.microsoft.com/office/drawing/2016/5/12/chartex" xmlns:cx7="http://schemas.microsoft.com/office/drawing/2016/5/13/chartex" xmlns:cx8="http://schemas.microsoft.com/office/drawing/2016/5/14/chartex" xmlns:mc="http://schemas.openxmlformats.org/markup-compatibility/2006" xmlns:aink="http://schemas.microsoft.com/office/drawing/2016/ink" xmlns:am3d="http://schemas.microsoft.com/office/drawing/2017/model3d" xmlns:o="urn:schemas-microsoft-com:office:office" xmlns:r="http://schemas.openxmlformats.org/officeDocument/2006/relationships" xmlns:m="http://schemas.openxmlformats.org/officeDocument/2006/math" xmlns:v="urn:schemas-microsoft-com:vml" xmlns:wp14="http://schemas.microsoft.com/office/word/2010/wordprocessingDrawing" xmlns:wp="http://schemas.openxmlformats.org/drawingml/2006/wordprocessingDrawing" xmlns:w10="urn:schemas-microsoft-com:office:word" xmlns:w="http://schemas.openxmlformats.org/wordprocessingml/2006/main" xmlns:w14="http://schemas.microsoft.com/office/word/2010/wordml" xmlns:w15="http://schemas.microsoft.com/office/word/2012/wordml" xmlns:w16cex="http://schemas.microsoft.com/office/word/2018/wordml/cex" xmlns:w16cid="http://schemas.microsoft.com/office/word/2016/wordml/cid" xmlns:w16="http://schemas.microsoft.com/office/word/2018/wordml" xmlns:w16sdtdh="http://schemas.microsoft.com/office/word/2020/wordml/sdtdatahash" xmlns:w16se="http://schemas.microsoft.com/office/word/2015/wordml/symex" xmlns:wpg="http://schemas.microsoft.com/office/word/2010/wordprocessingGroup" xmlns:wpi="http://schemas.microsoft.com/office/word/2010/wordprocessingInk" xmlns:wne="http://schemas.microsoft.com/office/word/2006/wordml" xmlns:wps="http://schemas.microsoft.com/office/word/2010/wordprocessingShape" mc:Ignorable="w14 w15 w16se w16cid w16 w16cex w16sdtdh wp14">
+<w:footnotes xmlns:wpc="http://schemas.microsoft.com/office/word/2010/wordprocessingCanvas" xmlns:cx="http://schemas.microsoft.com/office/drawing/2014/chartex" xmlns:cx1="http://schemas.microsoft.com/office/drawing/2015/9/8/chartex" xmlns:cx2="http://schemas.microsoft.com/office/drawing/2015/10/21/chartex" xmlns:cx3="http://schemas.microsoft.com/office/drawing/2016/5/9/chartex" xmlns:cx4="http://schemas.microsoft.com/office/drawing/2016/5/10/chartex" xmlns:cx5="http://schemas.microsoft.com/office/drawing/2016/5/11/chartex" xmlns:cx6="http://schemas.microsoft.com/office/drawing/2016/5/12/chartex" xmlns:cx7="http://schemas.microsoft.com/office/drawing/2016/5/13/chartex" xmlns:cx8="http://schemas.microsoft.com/office/drawing/2016/5/14/chartex" xmlns:mc="http://schemas.openxmlformats.org/markup-compatibility/2006" xmlns:aink="http://schemas.microsoft.com/office/drawing/2016/ink" xmlns:am3d="http://schemas.microsoft.com/office/drawing/2017/model3d" xmlns:o="urn:schemas-microsoft-com:office:office" xmlns:r="http://schemas.openxmlformats.org/officeDocument/2006/relationships" xmlns:m="http://schemas.openxmlformats.org/officeDocument/2006/math" xmlns:v="urn:schemas-microsoft-com:vml" xmlns:wp14="http://schemas.microsoft.com/office/word/2010/wordprocessingDrawing" xmlns:wp="http://schemas.openxmlformats.org/drawingml/2006/wordprocessingDrawing" xmlns:w10="urn:schemas-microsoft-com:office:word" xmlns:w="http://schemas.openxmlformats.org/wordprocessingml/2006/main" xmlns:w14="http://schemas.microsoft.com/office/word/2010/wordml" xmlns:w15="http://schemas.microsoft.com/office/word/2012/wordml" xmlns:w16cid="http://schemas.microsoft.com/office/word/2016/wordml/cid" xmlns:w16se="http://schemas.microsoft.com/office/word/2015/wordml/symex" xmlns:wpg="http://schemas.microsoft.com/office/word/2010/wordprocessingGroup" xmlns:wpi="http://schemas.microsoft.com/office/word/2010/wordprocessingInk" xmlns:wne="http://schemas.microsoft.com/office/word/2006/wordml" xmlns:wps="http://schemas.microsoft.com/office/word/2010/wordprocessingShape" mc:Ignorable="w14 w15 w16se w16cid wp14">
   <w:footnote w:type="separator" w:id="-1">
     <w:p>
       <w:pPr>
@@ -2405,7 +2138,7 @@
 </file>
 
 <file path=word/header1.xml><?xml version="1.0" encoding="utf-8"?>
-<w:hdr xmlns:wpc="http://schemas.microsoft.com/office/word/2010/wordprocessingCanvas" xmlns:cx="http://schemas.microsoft.com/office/drawing/2014/chartex" xmlns:cx1="http://schemas.microsoft.com/office/drawing/2015/9/8/chartex" xmlns:cx2="http://schemas.microsoft.com/office/drawing/2015/10/21/chartex" xmlns:cx3="http://schemas.microsoft.com/office/drawing/2016/5/9/chartex" xmlns:cx4="http://schemas.microsoft.com/office/drawing/2016/5/10/chartex" xmlns:cx5="http://schemas.microsoft.com/office/drawing/2016/5/11/chartex" xmlns:cx6="http://schemas.microsoft.com/office/drawing/2016/5/12/chartex" xmlns:cx7="http://schemas.microsoft.com/office/drawing/2016/5/13/chartex" xmlns:cx8="http://schemas.microsoft.com/office/drawing/2016/5/14/chartex" xmlns:mc="http://schemas.openxmlformats.org/markup-compatibility/2006" xmlns:aink="http://schemas.microsoft.com/office/drawing/2016/ink" xmlns:am3d="http://schemas.microsoft.com/office/drawing/2017/model3d" xmlns:o="urn:schemas-microsoft-com:office:office" xmlns:r="http://schemas.openxmlformats.org/officeDocument/2006/relationships" xmlns:m="http://schemas.openxmlformats.org/officeDocument/2006/math" xmlns:v="urn:schemas-microsoft-com:vml" xmlns:wp14="http://schemas.microsoft.com/office/word/2010/wordprocessingDrawing" xmlns:wp="http://schemas.openxmlformats.org/drawingml/2006/wordprocessingDrawing" xmlns:w10="urn:schemas-microsoft-com:office:word" xmlns:w="http://schemas.openxmlformats.org/wordprocessingml/2006/main" xmlns:w14="http://schemas.microsoft.com/office/word/2010/wordml" xmlns:w15="http://schemas.microsoft.com/office/word/2012/wordml" xmlns:w16cex="http://schemas.microsoft.com/office/word/2018/wordml/cex" xmlns:w16cid="http://schemas.microsoft.com/office/word/2016/wordml/cid" xmlns:w16="http://schemas.microsoft.com/office/word/2018/wordml" xmlns:w16sdtdh="http://schemas.microsoft.com/office/word/2020/wordml/sdtdatahash" xmlns:w16se="http://schemas.microsoft.com/office/word/2015/wordml/symex" xmlns:wpg="http://schemas.microsoft.com/office/word/2010/wordprocessingGroup" xmlns:wpi="http://schemas.microsoft.com/office/word/2010/wordprocessingInk" xmlns:wne="http://schemas.microsoft.com/office/word/2006/wordml" xmlns:wps="http://schemas.microsoft.com/office/word/2010/wordprocessingShape" mc:Ignorable="w14 w15 w16se w16cid w16 w16cex w16sdtdh wp14">
+<w:hdr xmlns:wpc="http://schemas.microsoft.com/office/word/2010/wordprocessingCanvas" xmlns:cx="http://schemas.microsoft.com/office/drawing/2014/chartex" xmlns:cx1="http://schemas.microsoft.com/office/drawing/2015/9/8/chartex" xmlns:cx2="http://schemas.microsoft.com/office/drawing/2015/10/21/chartex" xmlns:cx3="http://schemas.microsoft.com/office/drawing/2016/5/9/chartex" xmlns:cx4="http://schemas.microsoft.com/office/drawing/2016/5/10/chartex" xmlns:cx5="http://schemas.microsoft.com/office/drawing/2016/5/11/chartex" xmlns:cx6="http://schemas.microsoft.com/office/drawing/2016/5/12/chartex" xmlns:cx7="http://schemas.microsoft.com/office/drawing/2016/5/13/chartex" xmlns:cx8="http://schemas.microsoft.com/office/drawing/2016/5/14/chartex" xmlns:mc="http://schemas.openxmlformats.org/markup-compatibility/2006" xmlns:aink="http://schemas.microsoft.com/office/drawing/2016/ink" xmlns:am3d="http://schemas.microsoft.com/office/drawing/2017/model3d" xmlns:o="urn:schemas-microsoft-com:office:office" xmlns:r="http://schemas.openxmlformats.org/officeDocument/2006/relationships" xmlns:m="http://schemas.openxmlformats.org/officeDocument/2006/math" xmlns:v="urn:schemas-microsoft-com:vml" xmlns:wp14="http://schemas.microsoft.com/office/word/2010/wordprocessingDrawing" xmlns:wp="http://schemas.openxmlformats.org/drawingml/2006/wordprocessingDrawing" xmlns:w10="urn:schemas-microsoft-com:office:word" xmlns:w="http://schemas.openxmlformats.org/wordprocessingml/2006/main" xmlns:w14="http://schemas.microsoft.com/office/word/2010/wordml" xmlns:w15="http://schemas.microsoft.com/office/word/2012/wordml" xmlns:w16cid="http://schemas.microsoft.com/office/word/2016/wordml/cid" xmlns:w16se="http://schemas.microsoft.com/office/word/2015/wordml/symex" xmlns:wpg="http://schemas.microsoft.com/office/word/2010/wordprocessingGroup" xmlns:wpi="http://schemas.microsoft.com/office/word/2010/wordprocessingInk" xmlns:wne="http://schemas.microsoft.com/office/word/2006/wordml" xmlns:wps="http://schemas.microsoft.com/office/word/2010/wordprocessingShape" mc:Ignorable="w14 w15 w16se w16cid wp14">
   <w:p>
     <w:r>
       <w:rPr>
@@ -2617,7 +2350,7 @@
             </wp:anchor>
           </w:drawing>
         </mc:Choice>
-        <mc:Fallback xmlns:a="http://schemas.openxmlformats.org/drawingml/2006/main">
+        <mc:Fallback xmlns:a="http://schemas.openxmlformats.org/drawingml/2006/main" xmlns:w16sdtdh="http://schemas.microsoft.com/office/word/2020/wordml/sdtdatahash" xmlns:w16="http://schemas.microsoft.com/office/word/2018/wordml" xmlns:w16cex="http://schemas.microsoft.com/office/word/2018/wordml/cex">
           <w:pict>
             <v:group id="Group 26117" style="width:73.2pt;height:430pt;position:absolute;z-index:-2147483648;mso-position-horizontal-relative:page;mso-position-horizontal:absolute;margin-left:0pt;mso-position-vertical-relative:page;margin-top:208.18pt;" coordsize="9296,54610">
               <v:shape id="Shape 26914" style="position:absolute;width:4191;height:54610;left:0;top:0;" coordsize="419100,5461000" path="m0,0l419100,0l419100,5461000l0,5461000l0,0">
@@ -2645,7 +2378,7 @@
 </file>
 
 <file path=word/header2.xml><?xml version="1.0" encoding="utf-8"?>
-<w:hdr xmlns:wpc="http://schemas.microsoft.com/office/word/2010/wordprocessingCanvas" xmlns:cx="http://schemas.microsoft.com/office/drawing/2014/chartex" xmlns:cx1="http://schemas.microsoft.com/office/drawing/2015/9/8/chartex" xmlns:cx2="http://schemas.microsoft.com/office/drawing/2015/10/21/chartex" xmlns:cx3="http://schemas.microsoft.com/office/drawing/2016/5/9/chartex" xmlns:cx4="http://schemas.microsoft.com/office/drawing/2016/5/10/chartex" xmlns:cx5="http://schemas.microsoft.com/office/drawing/2016/5/11/chartex" xmlns:cx6="http://schemas.microsoft.com/office/drawing/2016/5/12/chartex" xmlns:cx7="http://schemas.microsoft.com/office/drawing/2016/5/13/chartex" xmlns:cx8="http://schemas.microsoft.com/office/drawing/2016/5/14/chartex" xmlns:mc="http://schemas.openxmlformats.org/markup-compatibility/2006" xmlns:aink="http://schemas.microsoft.com/office/drawing/2016/ink" xmlns:am3d="http://schemas.microsoft.com/office/drawing/2017/model3d" xmlns:o="urn:schemas-microsoft-com:office:office" xmlns:r="http://schemas.openxmlformats.org/officeDocument/2006/relationships" xmlns:m="http://schemas.openxmlformats.org/officeDocument/2006/math" xmlns:v="urn:schemas-microsoft-com:vml" xmlns:wp14="http://schemas.microsoft.com/office/word/2010/wordprocessingDrawing" xmlns:wp="http://schemas.openxmlformats.org/drawingml/2006/wordprocessingDrawing" xmlns:w10="urn:schemas-microsoft-com:office:word" xmlns:w="http://schemas.openxmlformats.org/wordprocessingml/2006/main" xmlns:w14="http://schemas.microsoft.com/office/word/2010/wordml" xmlns:w15="http://schemas.microsoft.com/office/word/2012/wordml" xmlns:w16cex="http://schemas.microsoft.com/office/word/2018/wordml/cex" xmlns:w16cid="http://schemas.microsoft.com/office/word/2016/wordml/cid" xmlns:w16="http://schemas.microsoft.com/office/word/2018/wordml" xmlns:w16sdtdh="http://schemas.microsoft.com/office/word/2020/wordml/sdtdatahash" xmlns:w16se="http://schemas.microsoft.com/office/word/2015/wordml/symex" xmlns:wpg="http://schemas.microsoft.com/office/word/2010/wordprocessingGroup" xmlns:wpi="http://schemas.microsoft.com/office/word/2010/wordprocessingInk" xmlns:wne="http://schemas.microsoft.com/office/word/2006/wordml" xmlns:wps="http://schemas.microsoft.com/office/word/2010/wordprocessingShape" mc:Ignorable="w14 w15 w16se w16cid w16 w16cex w16sdtdh wp14">
+<w:hdr xmlns:wpc="http://schemas.microsoft.com/office/word/2010/wordprocessingCanvas" xmlns:cx="http://schemas.microsoft.com/office/drawing/2014/chartex" xmlns:cx1="http://schemas.microsoft.com/office/drawing/2015/9/8/chartex" xmlns:cx2="http://schemas.microsoft.com/office/drawing/2015/10/21/chartex" xmlns:cx3="http://schemas.microsoft.com/office/drawing/2016/5/9/chartex" xmlns:cx4="http://schemas.microsoft.com/office/drawing/2016/5/10/chartex" xmlns:cx5="http://schemas.microsoft.com/office/drawing/2016/5/11/chartex" xmlns:cx6="http://schemas.microsoft.com/office/drawing/2016/5/12/chartex" xmlns:cx7="http://schemas.microsoft.com/office/drawing/2016/5/13/chartex" xmlns:cx8="http://schemas.microsoft.com/office/drawing/2016/5/14/chartex" xmlns:mc="http://schemas.openxmlformats.org/markup-compatibility/2006" xmlns:aink="http://schemas.microsoft.com/office/drawing/2016/ink" xmlns:am3d="http://schemas.microsoft.com/office/drawing/2017/model3d" xmlns:o="urn:schemas-microsoft-com:office:office" xmlns:r="http://schemas.openxmlformats.org/officeDocument/2006/relationships" xmlns:m="http://schemas.openxmlformats.org/officeDocument/2006/math" xmlns:v="urn:schemas-microsoft-com:vml" xmlns:wp14="http://schemas.microsoft.com/office/word/2010/wordprocessingDrawing" xmlns:wp="http://schemas.openxmlformats.org/drawingml/2006/wordprocessingDrawing" xmlns:w10="urn:schemas-microsoft-com:office:word" xmlns:w="http://schemas.openxmlformats.org/wordprocessingml/2006/main" xmlns:w14="http://schemas.microsoft.com/office/word/2010/wordml" xmlns:w15="http://schemas.microsoft.com/office/word/2012/wordml" xmlns:w16cid="http://schemas.microsoft.com/office/word/2016/wordml/cid" xmlns:w16se="http://schemas.microsoft.com/office/word/2015/wordml/symex" xmlns:wpg="http://schemas.microsoft.com/office/word/2010/wordprocessingGroup" xmlns:wpi="http://schemas.microsoft.com/office/word/2010/wordprocessingInk" xmlns:wne="http://schemas.microsoft.com/office/word/2006/wordml" xmlns:wps="http://schemas.microsoft.com/office/word/2010/wordprocessingShape" mc:Ignorable="w14 w15 w16se w16cid wp14">
   <w:p>
     <w:r>
       <w:rPr>
@@ -2796,9 +2529,9 @@
             </wp:anchor>
           </w:drawing>
         </mc:Choice>
-        <mc:Fallback>
+        <mc:Fallback xmlns:w16sdtdh="http://schemas.microsoft.com/office/word/2020/wordml/sdtdatahash" xmlns:w16="http://schemas.microsoft.com/office/word/2018/wordml" xmlns:w16cex="http://schemas.microsoft.com/office/word/2018/wordml/cex">
           <w:pict>
-            <v:group w14:anchorId="1E0DE713" id="Group 20418" o:spid="_x0000_s1026" style="position:absolute;margin-left:39.45pt;margin-top:194.75pt;width:15.1pt;height:440.15pt;z-index:251665408;mso-position-horizontal-relative:page;mso-position-vertical-relative:page;mso-width-relative:margin;mso-height-relative:margin" coordorigin=",-2462" coordsize="2305,55365" o:gfxdata="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">
+            <v:group w14:anchorId="7ED99759" id="Group 20418" o:spid="_x0000_s1026" style="position:absolute;margin-left:39.45pt;margin-top:194.75pt;width:15.1pt;height:440.15pt;z-index:251665408;mso-position-horizontal-relative:page;mso-position-vertical-relative:page;mso-width-relative:margin;mso-height-relative:margin" coordorigin=",-2462" coordsize="2305,55365" o:gfxdata="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">
               <v:rect id="Rectangle 16" o:spid="_x0000_s1027" style="position:absolute;left:-15360;top:35237;width:33025;height:2305;rotation:-5898239fd;visibility:visible;mso-wrap-style:square;v-text-anchor:top" o:gfxdata="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" filled="f" stroked="f">
                 <v:textbox inset="0,0,0,0">
                   <w:txbxContent>
@@ -2819,21 +2552,12 @@
                 <v:textbox inset="0,0,0,0">
                   <w:txbxContent>
                     <w:p>
-                      <w:proofErr w:type="gramStart"/>
                       <w:r>
                         <w:rPr>
                           <w:color w:val="FF0000"/>
                           <w:sz w:val="24"/>
                         </w:rPr>
-                        <w:t>SENAI .</w:t>
-                      </w:r>
-                      <w:proofErr w:type="gramEnd"/>
-                      <w:r>
-                        <w:rPr>
-                          <w:color w:val="FF0000"/>
-                          <w:sz w:val="24"/>
-                        </w:rPr>
-                        <w:t xml:space="preserve"> SP</w:t>
+                        <w:t>SENAI . SP</w:t>
                       </w:r>
                     </w:p>
                   </w:txbxContent>
@@ -3054,7 +2778,7 @@
             </wp:anchor>
           </w:drawing>
         </mc:Choice>
-        <mc:Fallback>
+        <mc:Fallback xmlns:w16sdtdh="http://schemas.microsoft.com/office/word/2020/wordml/sdtdatahash" xmlns:w16="http://schemas.microsoft.com/office/word/2018/wordml" xmlns:w16cex="http://schemas.microsoft.com/office/word/2018/wordml/cex">
           <w:pict>
             <v:group w14:anchorId="3BC7EDA3" id="Group 26102" o:spid="_x0000_s1026" style="position:absolute;margin-left:0;margin-top:207.95pt;width:51pt;height:430pt;z-index:-251657216;mso-position-horizontal-relative:page;mso-position-vertical-relative:page;mso-width-relative:margin;mso-height-relative:margin" coordsize="6477,54610" o:gfxdata="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">
               <v:shape id="Shape 26911" o:spid="_x0000_s1027" style="position:absolute;width:4191;height:54610;visibility:visible;mso-wrap-style:square;v-text-anchor:top" coordsize="419100,5461000" o:gfxdata="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" path="m,l419100,r,5461000l,5461000,,e" fillcolor="red" stroked="f" strokeweight="0">
@@ -3080,7 +2804,7 @@
 </file>
 
 <file path=word/header3.xml><?xml version="1.0" encoding="utf-8"?>
-<w:hdr xmlns:wpc="http://schemas.microsoft.com/office/word/2010/wordprocessingCanvas" xmlns:cx="http://schemas.microsoft.com/office/drawing/2014/chartex" xmlns:cx1="http://schemas.microsoft.com/office/drawing/2015/9/8/chartex" xmlns:cx2="http://schemas.microsoft.com/office/drawing/2015/10/21/chartex" xmlns:cx3="http://schemas.microsoft.com/office/drawing/2016/5/9/chartex" xmlns:cx4="http://schemas.microsoft.com/office/drawing/2016/5/10/chartex" xmlns:cx5="http://schemas.microsoft.com/office/drawing/2016/5/11/chartex" xmlns:cx6="http://schemas.microsoft.com/office/drawing/2016/5/12/chartex" xmlns:cx7="http://schemas.microsoft.com/office/drawing/2016/5/13/chartex" xmlns:cx8="http://schemas.microsoft.com/office/drawing/2016/5/14/chartex" xmlns:mc="http://schemas.openxmlformats.org/markup-compatibility/2006" xmlns:aink="http://schemas.microsoft.com/office/drawing/2016/ink" xmlns:am3d="http://schemas.microsoft.com/office/drawing/2017/model3d" xmlns:o="urn:schemas-microsoft-com:office:office" xmlns:r="http://schemas.openxmlformats.org/officeDocument/2006/relationships" xmlns:m="http://schemas.openxmlformats.org/officeDocument/2006/math" xmlns:v="urn:schemas-microsoft-com:vml" xmlns:wp14="http://schemas.microsoft.com/office/word/2010/wordprocessingDrawing" xmlns:wp="http://schemas.openxmlformats.org/drawingml/2006/wordprocessingDrawing" xmlns:w10="urn:schemas-microsoft-com:office:word" xmlns:w="http://schemas.openxmlformats.org/wordprocessingml/2006/main" xmlns:w14="http://schemas.microsoft.com/office/word/2010/wordml" xmlns:w15="http://schemas.microsoft.com/office/word/2012/wordml" xmlns:w16cex="http://schemas.microsoft.com/office/word/2018/wordml/cex" xmlns:w16cid="http://schemas.microsoft.com/office/word/2016/wordml/cid" xmlns:w16="http://schemas.microsoft.com/office/word/2018/wordml" xmlns:w16sdtdh="http://schemas.microsoft.com/office/word/2020/wordml/sdtdatahash" xmlns:w16se="http://schemas.microsoft.com/office/word/2015/wordml/symex" xmlns:wpg="http://schemas.microsoft.com/office/word/2010/wordprocessingGroup" xmlns:wpi="http://schemas.microsoft.com/office/word/2010/wordprocessingInk" xmlns:wne="http://schemas.microsoft.com/office/word/2006/wordml" xmlns:wps="http://schemas.microsoft.com/office/word/2010/wordprocessingShape" mc:Ignorable="w14 w15 w16se w16cid w16 w16cex w16sdtdh wp14">
+<w:hdr xmlns:wpc="http://schemas.microsoft.com/office/word/2010/wordprocessingCanvas" xmlns:cx="http://schemas.microsoft.com/office/drawing/2014/chartex" xmlns:cx1="http://schemas.microsoft.com/office/drawing/2015/9/8/chartex" xmlns:cx2="http://schemas.microsoft.com/office/drawing/2015/10/21/chartex" xmlns:cx3="http://schemas.microsoft.com/office/drawing/2016/5/9/chartex" xmlns:cx4="http://schemas.microsoft.com/office/drawing/2016/5/10/chartex" xmlns:cx5="http://schemas.microsoft.com/office/drawing/2016/5/11/chartex" xmlns:cx6="http://schemas.microsoft.com/office/drawing/2016/5/12/chartex" xmlns:cx7="http://schemas.microsoft.com/office/drawing/2016/5/13/chartex" xmlns:cx8="http://schemas.microsoft.com/office/drawing/2016/5/14/chartex" xmlns:mc="http://schemas.openxmlformats.org/markup-compatibility/2006" xmlns:aink="http://schemas.microsoft.com/office/drawing/2016/ink" xmlns:am3d="http://schemas.microsoft.com/office/drawing/2017/model3d" xmlns:o="urn:schemas-microsoft-com:office:office" xmlns:r="http://schemas.openxmlformats.org/officeDocument/2006/relationships" xmlns:m="http://schemas.openxmlformats.org/officeDocument/2006/math" xmlns:v="urn:schemas-microsoft-com:vml" xmlns:wp14="http://schemas.microsoft.com/office/word/2010/wordprocessingDrawing" xmlns:wp="http://schemas.openxmlformats.org/drawingml/2006/wordprocessingDrawing" xmlns:w10="urn:schemas-microsoft-com:office:word" xmlns:w="http://schemas.openxmlformats.org/wordprocessingml/2006/main" xmlns:w14="http://schemas.microsoft.com/office/word/2010/wordml" xmlns:w15="http://schemas.microsoft.com/office/word/2012/wordml" xmlns:w16cid="http://schemas.microsoft.com/office/word/2016/wordml/cid" xmlns:w16se="http://schemas.microsoft.com/office/word/2015/wordml/symex" xmlns:wpg="http://schemas.microsoft.com/office/word/2010/wordprocessingGroup" xmlns:wpi="http://schemas.microsoft.com/office/word/2010/wordprocessingInk" xmlns:wne="http://schemas.microsoft.com/office/word/2006/wordml" xmlns:wps="http://schemas.microsoft.com/office/word/2010/wordprocessingShape" mc:Ignorable="w14 w15 w16se w16cid wp14">
   <w:p>
     <w:r>
       <w:rPr>
@@ -3292,7 +3016,7 @@
             </wp:anchor>
           </w:drawing>
         </mc:Choice>
-        <mc:Fallback xmlns:a="http://schemas.openxmlformats.org/drawingml/2006/main">
+        <mc:Fallback xmlns:a="http://schemas.openxmlformats.org/drawingml/2006/main" xmlns:w16sdtdh="http://schemas.microsoft.com/office/word/2020/wordml/sdtdatahash" xmlns:w16="http://schemas.microsoft.com/office/word/2018/wordml" xmlns:w16cex="http://schemas.microsoft.com/office/word/2018/wordml/cex">
           <w:pict>
             <v:group id="Group 26087" style="width:73.2pt;height:430pt;position:absolute;z-index:-2147483648;mso-position-horizontal-relative:page;mso-position-horizontal:absolute;margin-left:0pt;mso-position-vertical-relative:page;margin-top:208.18pt;" coordsize="9296,54610">
               <v:shape id="Shape 26910" style="position:absolute;width:4191;height:54610;left:0;top:0;" coordsize="419100,5461000" path="m0,0l419100,0l419100,5461000l0,5461000l0,0">
@@ -3320,7 +3044,7 @@
 </file>
 
 <file path=word/numbering.xml><?xml version="1.0" encoding="utf-8"?>
-<w:numbering xmlns:wpc="http://schemas.microsoft.com/office/word/2010/wordprocessingCanvas" xmlns:cx="http://schemas.microsoft.com/office/drawing/2014/chartex" xmlns:cx1="http://schemas.microsoft.com/office/drawing/2015/9/8/chartex" xmlns:cx2="http://schemas.microsoft.com/office/drawing/2015/10/21/chartex" xmlns:cx3="http://schemas.microsoft.com/office/drawing/2016/5/9/chartex" xmlns:cx4="http://schemas.microsoft.com/office/drawing/2016/5/10/chartex" xmlns:cx5="http://schemas.microsoft.com/office/drawing/2016/5/11/chartex" xmlns:cx6="http://schemas.microsoft.com/office/drawing/2016/5/12/chartex" xmlns:cx7="http://schemas.microsoft.com/office/drawing/2016/5/13/chartex" xmlns:cx8="http://schemas.microsoft.com/office/drawing/2016/5/14/chartex" xmlns:mc="http://schemas.openxmlformats.org/markup-compatibility/2006" xmlns:aink="http://schemas.microsoft.com/office/drawing/2016/ink" xmlns:am3d="http://schemas.microsoft.com/office/drawing/2017/model3d" xmlns:o="urn:schemas-microsoft-com:office:office" xmlns:r="http://schemas.openxmlformats.org/officeDocument/2006/relationships" xmlns:m="http://schemas.openxmlformats.org/officeDocument/2006/math" xmlns:v="urn:schemas-microsoft-com:vml" xmlns:wp14="http://schemas.microsoft.com/office/word/2010/wordprocessingDrawing" xmlns:wp="http://schemas.openxmlformats.org/drawingml/2006/wordprocessingDrawing" xmlns:w10="urn:schemas-microsoft-com:office:word" xmlns:w="http://schemas.openxmlformats.org/wordprocessingml/2006/main" xmlns:w14="http://schemas.microsoft.com/office/word/2010/wordml" xmlns:w15="http://schemas.microsoft.com/office/word/2012/wordml" xmlns:w16cex="http://schemas.microsoft.com/office/word/2018/wordml/cex" xmlns:w16cid="http://schemas.microsoft.com/office/word/2016/wordml/cid" xmlns:w16="http://schemas.microsoft.com/office/word/2018/wordml" xmlns:w16sdtdh="http://schemas.microsoft.com/office/word/2020/wordml/sdtdatahash" xmlns:w16se="http://schemas.microsoft.com/office/word/2015/wordml/symex" xmlns:wpg="http://schemas.microsoft.com/office/word/2010/wordprocessingGroup" xmlns:wpi="http://schemas.microsoft.com/office/word/2010/wordprocessingInk" xmlns:wne="http://schemas.microsoft.com/office/word/2006/wordml" xmlns:wps="http://schemas.microsoft.com/office/word/2010/wordprocessingShape" mc:Ignorable="w14 w15 w16se w16cid w16 w16cex w16sdtdh wp14">
+<w:numbering xmlns:wpc="http://schemas.microsoft.com/office/word/2010/wordprocessingCanvas" xmlns:cx="http://schemas.microsoft.com/office/drawing/2014/chartex" xmlns:cx1="http://schemas.microsoft.com/office/drawing/2015/9/8/chartex" xmlns:cx2="http://schemas.microsoft.com/office/drawing/2015/10/21/chartex" xmlns:cx3="http://schemas.microsoft.com/office/drawing/2016/5/9/chartex" xmlns:cx4="http://schemas.microsoft.com/office/drawing/2016/5/10/chartex" xmlns:cx5="http://schemas.microsoft.com/office/drawing/2016/5/11/chartex" xmlns:cx6="http://schemas.microsoft.com/office/drawing/2016/5/12/chartex" xmlns:cx7="http://schemas.microsoft.com/office/drawing/2016/5/13/chartex" xmlns:cx8="http://schemas.microsoft.com/office/drawing/2016/5/14/chartex" xmlns:mc="http://schemas.openxmlformats.org/markup-compatibility/2006" xmlns:aink="http://schemas.microsoft.com/office/drawing/2016/ink" xmlns:am3d="http://schemas.microsoft.com/office/drawing/2017/model3d" xmlns:o="urn:schemas-microsoft-com:office:office" xmlns:r="http://schemas.openxmlformats.org/officeDocument/2006/relationships" xmlns:m="http://schemas.openxmlformats.org/officeDocument/2006/math" xmlns:v="urn:schemas-microsoft-com:vml" xmlns:wp14="http://schemas.microsoft.com/office/word/2010/wordprocessingDrawing" xmlns:wp="http://schemas.openxmlformats.org/drawingml/2006/wordprocessingDrawing" xmlns:w10="urn:schemas-microsoft-com:office:word" xmlns:w="http://schemas.openxmlformats.org/wordprocessingml/2006/main" xmlns:w14="http://schemas.microsoft.com/office/word/2010/wordml" xmlns:w15="http://schemas.microsoft.com/office/word/2012/wordml" xmlns:w16cid="http://schemas.microsoft.com/office/word/2016/wordml/cid" xmlns:w16se="http://schemas.microsoft.com/office/word/2015/wordml/symex" xmlns:wpg="http://schemas.microsoft.com/office/word/2010/wordprocessingGroup" xmlns:wpi="http://schemas.microsoft.com/office/word/2010/wordprocessingInk" xmlns:wne="http://schemas.microsoft.com/office/word/2006/wordml" xmlns:wps="http://schemas.microsoft.com/office/word/2010/wordprocessingShape" mc:Ignorable="w14 w15 w16se w16cid wp14">
   <w:abstractNum w:abstractNumId="0" w15:restartNumberingAfterBreak="0">
     <w:nsid w:val="09A1122B"/>
     <w:multiLevelType w:val="hybridMultilevel"/>
@@ -4755,7 +4479,7 @@
 </file>
 
 <file path=word/styles.xml><?xml version="1.0" encoding="utf-8"?>
-<w:styles xmlns:mc="http://schemas.openxmlformats.org/markup-compatibility/2006" xmlns:r="http://schemas.openxmlformats.org/officeDocument/2006/relationships" xmlns:w="http://schemas.openxmlformats.org/wordprocessingml/2006/main" xmlns:w14="http://schemas.microsoft.com/office/word/2010/wordml" xmlns:w15="http://schemas.microsoft.com/office/word/2012/wordml" xmlns:w16cex="http://schemas.microsoft.com/office/word/2018/wordml/cex" xmlns:w16cid="http://schemas.microsoft.com/office/word/2016/wordml/cid" xmlns:w16="http://schemas.microsoft.com/office/word/2018/wordml" xmlns:w16sdtdh="http://schemas.microsoft.com/office/word/2020/wordml/sdtdatahash" xmlns:w16se="http://schemas.microsoft.com/office/word/2015/wordml/symex" mc:Ignorable="w14 w15 w16se w16cid w16 w16cex w16sdtdh">
+<w:styles xmlns:mc="http://schemas.openxmlformats.org/markup-compatibility/2006" xmlns:r="http://schemas.openxmlformats.org/officeDocument/2006/relationships" xmlns:w="http://schemas.openxmlformats.org/wordprocessingml/2006/main" xmlns:w14="http://schemas.microsoft.com/office/word/2010/wordml" xmlns:w15="http://schemas.microsoft.com/office/word/2012/wordml" xmlns:w16cid="http://schemas.microsoft.com/office/word/2016/wordml/cid" xmlns:w16se="http://schemas.microsoft.com/office/word/2015/wordml/symex" mc:Ignorable="w14 w15 w16se w16cid">
   <w:docDefaults>
     <w:rPrDefault>
       <w:rPr>
@@ -4771,7 +4495,7 @@
       </w:pPr>
     </w:pPrDefault>
   </w:docDefaults>
-  <w:latentStyles w:defLockedState="0" w:defUIPriority="99" w:defSemiHidden="0" w:defUnhideWhenUsed="0" w:defQFormat="0" w:count="376">
+  <w:latentStyles w:defLockedState="0" w:defUIPriority="99" w:defSemiHidden="0" w:defUnhideWhenUsed="0" w:defQFormat="0" w:count="375">
     <w:lsdException w:name="Normal" w:uiPriority="0" w:qFormat="1"/>
     <w:lsdException w:name="heading 1" w:uiPriority="9" w:qFormat="1"/>
     <w:lsdException w:name="heading 2" w:semiHidden="1" w:uiPriority="9" w:unhideWhenUsed="1" w:qFormat="1"/>
@@ -4877,6 +4601,7 @@
     <w:lsdException w:name="HTML Sample" w:semiHidden="1" w:unhideWhenUsed="1"/>
     <w:lsdException w:name="HTML Typewriter" w:semiHidden="1" w:unhideWhenUsed="1"/>
     <w:lsdException w:name="HTML Variable" w:semiHidden="1" w:unhideWhenUsed="1"/>
+    <w:lsdException w:name="Normal Table" w:semiHidden="1" w:unhideWhenUsed="1"/>
     <w:lsdException w:name="annotation subject" w:semiHidden="1" w:unhideWhenUsed="1"/>
     <w:lsdException w:name="No List" w:semiHidden="1" w:unhideWhenUsed="1"/>
     <w:lsdException w:name="Outline List 1" w:semiHidden="1" w:unhideWhenUsed="1"/>
@@ -4923,8 +4648,10 @@
     <w:lsdException w:name="Table Subtle 2" w:semiHidden="1" w:unhideWhenUsed="1"/>
     <w:lsdException w:name="Table Web 1" w:semiHidden="1" w:unhideWhenUsed="1"/>
     <w:lsdException w:name="Table Web 2" w:semiHidden="1" w:unhideWhenUsed="1"/>
+    <w:lsdException w:name="Table Web 3" w:semiHidden="1" w:unhideWhenUsed="1"/>
     <w:lsdException w:name="Balloon Text" w:semiHidden="1" w:unhideWhenUsed="1"/>
     <w:lsdException w:name="Table Grid" w:uiPriority="39"/>
+    <w:lsdException w:name="Table Theme" w:semiHidden="1" w:unhideWhenUsed="1"/>
     <w:lsdException w:name="Placeholder Text" w:semiHidden="1"/>
     <w:lsdException w:name="No Spacing" w:uiPriority="1" w:qFormat="1"/>
     <w:lsdException w:name="Light Shading" w:uiPriority="60"/>
@@ -5144,7 +4871,6 @@
     <w:lsdException w:name="Smart Hyperlink" w:semiHidden="1" w:unhideWhenUsed="1"/>
     <w:lsdException w:name="Hashtag" w:semiHidden="1" w:unhideWhenUsed="1"/>
     <w:lsdException w:name="Unresolved Mention" w:semiHidden="1" w:unhideWhenUsed="1"/>
-    <w:lsdException w:name="Smart Link" w:semiHidden="1" w:unhideWhenUsed="1"/>
   </w:latentStyles>
   <w:style w:type="paragraph" w:default="1" w:styleId="Normal">
     <w:name w:val="Normal"/>

</xml_diff>